<commit_message>
CV and .gitignore update
</commit_message>
<xml_diff>
--- a/resources/CV Stefan Stanković.docx
+++ b/resources/CV Stefan Stanković.docx
@@ -603,10 +603,10 @@
         <w:t>Currently pursuing bachel</w:t>
       </w:r>
       <w:r>
-        <w:t>or’s degree in Software Engineering (1</w:t>
-      </w:r>
-      <w:r>
-        <w:t>80</w:t>
+        <w:t>or’s degree in Software Engineering (</w:t>
+      </w:r>
+      <w:r>
+        <w:t>180</w:t>
       </w:r>
       <w:r>
         <w:t>/240 ECTS credits completed)</w:t>
@@ -619,9 +619,119 @@
       </w:r>
       <w:r>
         <w:t>.</w:t>
+      </w:r>
+    </w:p>
+    <w:p>
+      <w:pPr>
+        <w:pStyle w:val="Heading2"/>
+      </w:pPr>
+      <w:r>
+        <w:rPr>
+          <w:b/>
+        </w:rPr>
+        <w:t>(2018-)</w:t>
+      </w:r>
+      <w:r>
+        <w:t xml:space="preserve"> Programming Tutor</w:t>
+      </w:r>
+      <w:r>
+        <w:br/>
+      </w:r>
+      <w:r>
+        <w:rPr>
+          <w:i/>
+        </w:rPr>
+        <w:t>Self-employed</w:t>
+      </w:r>
+    </w:p>
+    <w:p>
+      <w:pPr>
+        <w:pStyle w:val="Heading3"/>
+      </w:pPr>
+      <w:r>
+        <w:t>W</w:t>
+      </w:r>
+      <w:r>
+        <w:t>orking with undergrads, software industry employees not yet secure in their own skills and fellow programming enthusiasts</w:t>
+      </w:r>
+      <w:r>
+        <w:t>.</w:t>
+      </w:r>
+      <w:r>
+        <w:t xml:space="preserve"> I now mostly work on developing (or assisting in development of) web apps and software tools</w:t>
+      </w:r>
+      <w:r>
+        <w:t xml:space="preserve"> for applied </w:t>
+      </w:r>
+      <w:r>
+        <w:t>m</w:t>
+      </w:r>
+      <w:r>
+        <w:t>athematics</w:t>
+      </w:r>
+      <w:r>
+        <w:t xml:space="preserve">, becoming proficient in reviewing, commenting, </w:t>
+      </w:r>
+      <w:r>
+        <w:t xml:space="preserve">optimizing and </w:t>
+      </w:r>
+      <w:r>
+        <w:t>documenting source codes of various sizes and complexities.</w:t>
+      </w:r>
+    </w:p>
+    <w:p>
+      <w:pPr>
+        <w:pStyle w:val="Heading2"/>
+      </w:pPr>
+      <w:r>
+        <w:rPr>
+          <w:b/>
+        </w:rPr>
+        <w:t>(2015-2018)</w:t>
+      </w:r>
+      <w:r>
+        <w:t xml:space="preserve"> Freelance Programmer</w:t>
+      </w:r>
+      <w:r>
+        <w:br/>
+      </w:r>
+      <w:r>
+        <w:rPr>
+          <w:i/>
+        </w:rPr>
+        <w:t>Freelancer; UpWork (formerly Elance-oDesk)</w:t>
+      </w:r>
+    </w:p>
+    <w:p>
+      <w:pPr>
+        <w:pStyle w:val="Heading3"/>
+      </w:pPr>
+      <w:r>
+        <w:t xml:space="preserve">Took </w:t>
+      </w:r>
+      <w:r>
+        <w:t>a 3-year break from academic studies for personal and professional development</w:t>
+      </w:r>
+      <w:r>
+        <w:t>.</w:t>
+      </w:r>
+      <w:r>
+        <w:t xml:space="preserve"> </w:t>
+      </w:r>
+      <w:r>
+        <w:t>Most importantly, I</w:t>
       </w:r>
       <w:bookmarkStart w:id="0" w:name="_GoBack"/>
       <w:bookmarkEnd w:id="0"/>
+      <w:r>
+        <w:t xml:space="preserve"> secured the funds for further studies developing small and medium-size desktop</w:t>
+      </w:r>
+      <w:r>
+        <w:t xml:space="preserve"> </w:t>
+      </w:r>
+      <w:r>
+        <w:t>applications.</w:t>
+      </w:r>
     </w:p>
     <w:p>
       <w:pPr>
@@ -631,10 +741,10 @@
         <w:rPr>
           <w:b/>
         </w:rPr>
-        <w:t>(2018-)</w:t>
-      </w:r>
-      <w:r>
-        <w:t xml:space="preserve"> Programming Tutor</w:t>
+        <w:t>(2013-2015)</w:t>
+      </w:r>
+      <w:r>
+        <w:t xml:space="preserve"> Mathematics and Physics Tutor</w:t>
       </w:r>
       <w:r>
         <w:br/>
@@ -651,25 +761,22 @@
         <w:pStyle w:val="Heading3"/>
       </w:pPr>
       <w:r>
-        <w:t>Switching to working with undergrads, software industry employees not yet secure in their own skills and fellow programming enthusiasts, I now mostly work on developing (or assisting in development of) web apps and software tools</w:t>
-      </w:r>
-      <w:r>
-        <w:t xml:space="preserve"> for applied </w:t>
-      </w:r>
-      <w:r>
-        <w:t>m</w:t>
-      </w:r>
-      <w:r>
-        <w:t>athematics</w:t>
-      </w:r>
-      <w:r>
-        <w:t xml:space="preserve">, becoming proficient in reviewing, commenting, </w:t>
-      </w:r>
-      <w:r>
-        <w:t xml:space="preserve">optimizing and </w:t>
-      </w:r>
-      <w:r>
-        <w:t>documenting source codes of various sizes and complexities.</w:t>
+        <w:t>Worked</w:t>
+      </w:r>
+      <w:r>
+        <w:t xml:space="preserve"> with </w:t>
+      </w:r>
+      <w:r>
+        <w:t>high school</w:t>
+      </w:r>
+      <w:r>
+        <w:t xml:space="preserve"> students and fellow undergraduates</w:t>
+      </w:r>
+      <w:r>
+        <w:t>.</w:t>
+      </w:r>
+      <w:r>
+        <w:t xml:space="preserve"> I developed my time management and communication skills, working one-on-one or leading a study group, both online and in person.</w:t>
       </w:r>
     </w:p>
     <w:p>
@@ -680,10 +787,10 @@
         <w:rPr>
           <w:b/>
         </w:rPr>
-        <w:t>(2015-2018)</w:t>
-      </w:r>
-      <w:r>
-        <w:t xml:space="preserve"> Freelance Programmer</w:t>
+        <w:t>(2013-2015)</w:t>
+      </w:r>
+      <w:r>
+        <w:t xml:space="preserve"> Faculty of Electrical Engineering</w:t>
       </w:r>
       <w:r>
         <w:br/>
@@ -692,7 +799,7 @@
         <w:rPr>
           <w:i/>
         </w:rPr>
-        <w:t>Freelancer; UpWork (formerly Elance-oDesk)</w:t>
+        <w:t>University of Belgrade, Serbia</w:t>
       </w:r>
     </w:p>
     <w:p>
@@ -700,75 +807,10 @@
         <w:pStyle w:val="Heading3"/>
       </w:pPr>
       <w:r>
-        <w:t>Taking a 3-year break from academic studies for personal and professional development, I secured the funds for further studies developing small and medium-size desktop</w:t>
-      </w:r>
-      <w:r>
-        <w:t xml:space="preserve"> </w:t>
-      </w:r>
-      <w:r>
-        <w:t>applications.</w:t>
-      </w:r>
-    </w:p>
-    <w:p>
-      <w:pPr>
-        <w:pStyle w:val="Heading2"/>
-      </w:pPr>
-      <w:r>
-        <w:rPr>
-          <w:b/>
-        </w:rPr>
-        <w:t>(2013-2015)</w:t>
-      </w:r>
-      <w:r>
-        <w:t xml:space="preserve"> Mathematics and Physics Tutor</w:t>
-      </w:r>
-      <w:r>
-        <w:br/>
-      </w:r>
-      <w:r>
-        <w:rPr>
-          <w:i/>
-        </w:rPr>
-        <w:t>Self-employed</w:t>
-      </w:r>
-    </w:p>
-    <w:p>
-      <w:pPr>
-        <w:pStyle w:val="Heading3"/>
-      </w:pPr>
-      <w:r>
-        <w:t>Working with HS students and fellow undergraduates, I developed my time management and communication skills, working one-on-one or leading a study group, both online and in person.</w:t>
-      </w:r>
-    </w:p>
-    <w:p>
-      <w:pPr>
-        <w:pStyle w:val="Heading2"/>
-      </w:pPr>
-      <w:r>
-        <w:rPr>
-          <w:b/>
-        </w:rPr>
-        <w:t>(2013-2015)</w:t>
-      </w:r>
-      <w:r>
-        <w:t xml:space="preserve"> Faculty of Electrical Engineering</w:t>
-      </w:r>
-      <w:r>
-        <w:br/>
-      </w:r>
-      <w:r>
-        <w:rPr>
-          <w:i/>
-        </w:rPr>
-        <w:t>University of Belgrade, Serbia</w:t>
-      </w:r>
-    </w:p>
-    <w:p>
-      <w:pPr>
-        <w:pStyle w:val="Heading3"/>
-      </w:pPr>
-      <w:r>
-        <w:t>Pursuing bachel</w:t>
+        <w:t>Pursued</w:t>
+      </w:r>
+      <w:r>
+        <w:t xml:space="preserve"> bachel</w:t>
       </w:r>
       <w:r>
         <w:t>or’s degree in Software Engineering (1</w:t>
@@ -4802,6 +4844,7 @@
     <w:lsdException w:name="HTML Sample" w:semiHidden="1" w:unhideWhenUsed="1"/>
     <w:lsdException w:name="HTML Typewriter" w:semiHidden="1" w:unhideWhenUsed="1"/>
     <w:lsdException w:name="HTML Variable" w:semiHidden="1" w:unhideWhenUsed="1"/>
+    <w:lsdException w:name="Normal Table" w:semiHidden="1" w:unhideWhenUsed="1"/>
     <w:lsdException w:name="annotation subject" w:semiHidden="1" w:unhideWhenUsed="1"/>
     <w:lsdException w:name="No List" w:semiHidden="1" w:unhideWhenUsed="1"/>
     <w:lsdException w:name="Outline List 1" w:semiHidden="1" w:unhideWhenUsed="1"/>
@@ -4847,9 +4890,11 @@
     <w:lsdException w:name="Table Subtle 1" w:semiHidden="1" w:unhideWhenUsed="1"/>
     <w:lsdException w:name="Table Subtle 2" w:semiHidden="1" w:unhideWhenUsed="1"/>
     <w:lsdException w:name="Table Web 1" w:semiHidden="1" w:unhideWhenUsed="1"/>
+    <w:lsdException w:name="Table Web 2" w:semiHidden="1" w:unhideWhenUsed="1"/>
     <w:lsdException w:name="Table Web 3" w:semiHidden="1" w:unhideWhenUsed="1"/>
     <w:lsdException w:name="Balloon Text" w:semiHidden="1" w:unhideWhenUsed="1"/>
     <w:lsdException w:name="Table Grid" w:uiPriority="39"/>
+    <w:lsdException w:name="Table Theme" w:semiHidden="1" w:unhideWhenUsed="1"/>
     <w:lsdException w:name="Placeholder Text" w:semiHidden="1"/>
     <w:lsdException w:name="No Spacing" w:uiPriority="1" w:qFormat="1"/>
     <w:lsdException w:name="Light Shading" w:uiPriority="60"/>
@@ -6025,7 +6070,7 @@
 </file>
 
 <file path=customXml/itemProps1.xml><?xml version="1.0" encoding="utf-8"?>
-<ds:datastoreItem xmlns:ds="http://schemas.openxmlformats.org/officeDocument/2006/customXml" ds:itemID="{AE2A2758-A9A8-41C8-A766-EB0629F4D80D}">
+<ds:datastoreItem xmlns:ds="http://schemas.openxmlformats.org/officeDocument/2006/customXml" ds:itemID="{3A23CC9A-D784-40F6-838B-C8C0BA36BE62}">
   <ds:schemaRefs>
     <ds:schemaRef ds:uri="http://schemas.openxmlformats.org/officeDocument/2006/bibliography"/>
   </ds:schemaRefs>

</xml_diff>